<commit_message>
upload filters project and update file permissions project
</commit_message>
<xml_diff>
--- a/ToolsOfTheTradeLinuxAndSQL/ManageFilePermissions/File_Permissions_In_Linux.docx
+++ b/ToolsOfTheTradeLinuxAndSQL/ManageFilePermissions/File_Permissions_In_Linux.docx
@@ -54,27 +54,43 @@
         <w:rPr>
           <w:rFonts w:ascii="Google Sans" w:eastAsia="Google Sans" w:hAnsi="Google Sans" w:cs="Google Sans"/>
         </w:rPr>
-        <w:t xml:space="preserve">In this project I use Bash commands to secure organizational files in a Linux environment, based on authorization levels. </w:t>
-      </w:r>
-      <w:r>
-        <w:rPr>
-          <w:rFonts w:ascii="Google Sans" w:eastAsia="Google Sans" w:hAnsi="Google Sans" w:cs="Google Sans"/>
-        </w:rPr>
-        <w:t xml:space="preserve">I use common Bash commands such as ls, </w:t>
-      </w:r>
-      <w:proofErr w:type="spellStart"/>
-      <w:r>
-        <w:rPr>
-          <w:rFonts w:ascii="Google Sans" w:eastAsia="Google Sans" w:hAnsi="Google Sans" w:cs="Google Sans"/>
-        </w:rPr>
-        <w:t>chmod</w:t>
-      </w:r>
-      <w:proofErr w:type="spellEnd"/>
-      <w:r>
-        <w:rPr>
-          <w:rFonts w:ascii="Google Sans" w:eastAsia="Google Sans" w:hAnsi="Google Sans" w:cs="Google Sans"/>
-        </w:rPr>
-        <w:t>, cd, etc. to modify all files and ensure the principle of least privilege by limiting each file’s access to only the users who need to access them.</w:t>
+        <w:t>The research team at my organization needs to update the file permissions for certain files and directories, and in this project I</w:t>
+      </w:r>
+      <w:r>
+        <w:rPr>
+          <w:rFonts w:ascii="Google Sans" w:eastAsia="Google Sans" w:hAnsi="Google Sans" w:cs="Google Sans"/>
+        </w:rPr>
+        <w:t xml:space="preserve"> use</w:t>
+      </w:r>
+      <w:r>
+        <w:rPr>
+          <w:rFonts w:ascii="Google Sans" w:eastAsia="Google Sans" w:hAnsi="Google Sans" w:cs="Google Sans"/>
+        </w:rPr>
+        <w:t>d</w:t>
+      </w:r>
+      <w:r>
+        <w:rPr>
+          <w:rFonts w:ascii="Google Sans" w:eastAsia="Google Sans" w:hAnsi="Google Sans" w:cs="Google Sans"/>
+        </w:rPr>
+        <w:t xml:space="preserve"> Bash commands to secure</w:t>
+      </w:r>
+      <w:r>
+        <w:rPr>
+          <w:rFonts w:ascii="Google Sans" w:eastAsia="Google Sans" w:hAnsi="Google Sans" w:cs="Google Sans"/>
+        </w:rPr>
+        <w:t xml:space="preserve"> the fiels</w:t>
+      </w:r>
+      <w:r>
+        <w:rPr>
+          <w:rFonts w:ascii="Google Sans" w:eastAsia="Google Sans" w:hAnsi="Google Sans" w:cs="Google Sans"/>
+        </w:rPr>
+        <w:t xml:space="preserve"> based on authorization levels. </w:t>
+      </w:r>
+      <w:r>
+        <w:rPr>
+          <w:rFonts w:ascii="Google Sans" w:eastAsia="Google Sans" w:hAnsi="Google Sans" w:cs="Google Sans"/>
+        </w:rPr>
+        <w:t>I use common Bash commands such as ls, chmod, cd, etc. to modify all files and ensure the principle of least privilege by limiting each file’s access to only the users who need to access them.</w:t>
       </w:r>
     </w:p>
     <w:p>
@@ -98,17 +114,8 @@
           <w:rFonts w:ascii="Google Sans" w:eastAsia="Google Sans" w:hAnsi="Google Sans" w:cs="Google Sans"/>
           <w:color w:val="4F81BD" w:themeColor="accent1"/>
         </w:rPr>
-        <w:t xml:space="preserve">Check file and directory </w:t>
-      </w:r>
-      <w:proofErr w:type="gramStart"/>
-      <w:r>
-        <w:rPr>
-          <w:rFonts w:ascii="Google Sans" w:eastAsia="Google Sans" w:hAnsi="Google Sans" w:cs="Google Sans"/>
-          <w:color w:val="4F81BD" w:themeColor="accent1"/>
-        </w:rPr>
-        <w:t>details</w:t>
-      </w:r>
-      <w:proofErr w:type="gramEnd"/>
+        <w:t>Check file and directory details</w:t>
+      </w:r>
     </w:p>
     <w:p>
       <w:pPr>
@@ -133,7 +140,19 @@
         <w:rPr>
           <w:rFonts w:ascii="Google Sans" w:eastAsia="Google Sans" w:hAnsi="Google Sans" w:cs="Google Sans"/>
         </w:rPr>
-        <w:t xml:space="preserve">, I use </w:t>
+        <w:t>, I use</w:t>
+      </w:r>
+      <w:r>
+        <w:rPr>
+          <w:rFonts w:ascii="Google Sans" w:eastAsia="Google Sans" w:hAnsi="Google Sans" w:cs="Google Sans"/>
+        </w:rPr>
+        <w:t>d</w:t>
+      </w:r>
+      <w:r>
+        <w:rPr>
+          <w:rFonts w:ascii="Google Sans" w:eastAsia="Google Sans" w:hAnsi="Google Sans" w:cs="Google Sans"/>
+        </w:rPr>
+        <w:t xml:space="preserve"> </w:t>
       </w:r>
       <w:r>
         <w:rPr>
@@ -155,39 +174,26 @@
         <w:rPr>
           <w:rFonts w:ascii="Google Sans" w:eastAsia="Google Sans" w:hAnsi="Google Sans" w:cs="Google Sans"/>
         </w:rPr>
-        <w:t xml:space="preserve">find all files, including hidden files, and view their current permissions by the Linux User, Group, and </w:t>
-      </w:r>
-      <w:proofErr w:type="gramStart"/>
-      <w:r>
-        <w:rPr>
-          <w:rFonts w:ascii="Google Sans" w:eastAsia="Google Sans" w:hAnsi="Google Sans" w:cs="Google Sans"/>
-        </w:rPr>
-        <w:t>Other</w:t>
-      </w:r>
-      <w:proofErr w:type="gramEnd"/>
-      <w:r>
-        <w:rPr>
-          <w:rFonts w:ascii="Google Sans" w:eastAsia="Google Sans" w:hAnsi="Google Sans" w:cs="Google Sans"/>
-        </w:rPr>
-        <w:t xml:space="preserve"> permission types. </w:t>
-      </w:r>
-    </w:p>
-    <w:p>
-      <w:pPr>
-        <w:rPr>
-          <w:rFonts w:ascii="Google Sans" w:eastAsia="Google Sans" w:hAnsi="Google Sans" w:cs="Google Sans"/>
-        </w:rPr>
-      </w:pPr>
-    </w:p>
-    <w:p>
-      <w:pPr>
-        <w:rPr>
-          <w:rFonts w:ascii="Google Sans" w:eastAsia="Google Sans" w:hAnsi="Google Sans" w:cs="Google Sans"/>
-        </w:rPr>
-      </w:pPr>
-      <w:r>
-        <w:rPr>
-          <w:rFonts w:ascii="Google Sans" w:eastAsia="Google Sans" w:hAnsi="Google Sans" w:cs="Google Sans"/>
+        <w:t xml:space="preserve">find all files, including hidden files, and view their current permissions by the Linux User, Group, and Other permission types. </w:t>
+      </w:r>
+    </w:p>
+    <w:p>
+      <w:pPr>
+        <w:rPr>
+          <w:rFonts w:ascii="Google Sans" w:eastAsia="Google Sans" w:hAnsi="Google Sans" w:cs="Google Sans"/>
+        </w:rPr>
+      </w:pPr>
+    </w:p>
+    <w:p>
+      <w:pPr>
+        <w:rPr>
+          <w:rFonts w:ascii="Google Sans" w:eastAsia="Google Sans" w:hAnsi="Google Sans" w:cs="Google Sans"/>
+        </w:rPr>
+      </w:pPr>
+      <w:r>
+        <w:rPr>
+          <w:rFonts w:ascii="Google Sans" w:eastAsia="Google Sans" w:hAnsi="Google Sans" w:cs="Google Sans"/>
+          <w:noProof/>
         </w:rPr>
         <w:drawing>
           <wp:inline distT="0" distB="0" distL="0" distR="0" wp14:anchorId="7DE557CF" wp14:editId="2B77D485">
@@ -242,17 +248,8 @@
           <w:rFonts w:ascii="Google Sans" w:eastAsia="Google Sans" w:hAnsi="Google Sans" w:cs="Google Sans"/>
           <w:color w:val="4F81BD" w:themeColor="accent1"/>
         </w:rPr>
-        <w:t xml:space="preserve">Describe the permissions </w:t>
-      </w:r>
-      <w:proofErr w:type="gramStart"/>
-      <w:r>
-        <w:rPr>
-          <w:rFonts w:ascii="Google Sans" w:eastAsia="Google Sans" w:hAnsi="Google Sans" w:cs="Google Sans"/>
-          <w:color w:val="4F81BD" w:themeColor="accent1"/>
-        </w:rPr>
-        <w:t>string</w:t>
-      </w:r>
-      <w:proofErr w:type="gramEnd"/>
+        <w:t>Describe the permissions string</w:t>
+      </w:r>
     </w:p>
     <w:p>
       <w:pPr>
@@ -286,21 +283,7 @@
         <w:rPr>
           <w:rFonts w:ascii="Google Sans" w:eastAsia="Google Sans" w:hAnsi="Google Sans" w:cs="Google Sans"/>
         </w:rPr>
-        <w:t xml:space="preserve">command </w:t>
-      </w:r>
-      <w:proofErr w:type="gramStart"/>
-      <w:r>
-        <w:rPr>
-          <w:rFonts w:ascii="Google Sans" w:eastAsia="Google Sans" w:hAnsi="Google Sans" w:cs="Google Sans"/>
-        </w:rPr>
-        <w:t>tell</w:t>
-      </w:r>
-      <w:proofErr w:type="gramEnd"/>
-      <w:r>
-        <w:rPr>
-          <w:rFonts w:ascii="Google Sans" w:eastAsia="Google Sans" w:hAnsi="Google Sans" w:cs="Google Sans"/>
-        </w:rPr>
-        <w:t xml:space="preserve"> me if the file is a directory or a file and what permissions the User, Group, and Other permission types have. Each permission type has set permissions for read, write, and execute. </w:t>
+        <w:t xml:space="preserve">command tell me if the file is a directory or a file and what permissions the User, Group, and Other permission types have. Each permission type has set permissions for read, write, and execute. </w:t>
       </w:r>
     </w:p>
     <w:p>
@@ -334,77 +317,27 @@
         <w:rPr>
           <w:rFonts w:ascii="Google Sans" w:eastAsia="Google Sans" w:hAnsi="Google Sans" w:cs="Google Sans"/>
         </w:rPr>
-        <w:t xml:space="preserve"> file has the permission string “-</w:t>
-      </w:r>
-      <w:proofErr w:type="spellStart"/>
-      <w:r>
-        <w:rPr>
-          <w:rFonts w:ascii="Google Sans" w:eastAsia="Google Sans" w:hAnsi="Google Sans" w:cs="Google Sans"/>
-        </w:rPr>
-        <w:t>rw-rw-rw</w:t>
-      </w:r>
-      <w:proofErr w:type="spellEnd"/>
-      <w:proofErr w:type="gramStart"/>
-      <w:r>
-        <w:rPr>
-          <w:rFonts w:ascii="Google Sans" w:eastAsia="Google Sans" w:hAnsi="Google Sans" w:cs="Google Sans"/>
-        </w:rPr>
-        <w:t>-“ meaning</w:t>
-      </w:r>
-      <w:proofErr w:type="gramEnd"/>
-      <w:r>
-        <w:rPr>
-          <w:rFonts w:ascii="Google Sans" w:eastAsia="Google Sans" w:hAnsi="Google Sans" w:cs="Google Sans"/>
-        </w:rPr>
-        <w:t xml:space="preserve"> that it is a file (and not a directory) and each permission group has “</w:t>
-      </w:r>
-      <w:proofErr w:type="spellStart"/>
-      <w:r>
-        <w:rPr>
-          <w:rFonts w:ascii="Google Sans" w:eastAsia="Google Sans" w:hAnsi="Google Sans" w:cs="Google Sans"/>
-        </w:rPr>
-        <w:t>rw</w:t>
-      </w:r>
-      <w:proofErr w:type="spellEnd"/>
-      <w:r>
-        <w:rPr>
-          <w:rFonts w:ascii="Google Sans" w:eastAsia="Google Sans" w:hAnsi="Google Sans" w:cs="Google Sans"/>
-        </w:rPr>
-        <w:t xml:space="preserve">-“ permissions, which allows each group to read, write, but not execute the file. </w:t>
-      </w:r>
-    </w:p>
-    <w:p>
-      <w:pPr>
-        <w:rPr>
-          <w:rFonts w:ascii="Google Sans" w:eastAsia="Google Sans" w:hAnsi="Google Sans" w:cs="Google Sans"/>
-        </w:rPr>
-      </w:pPr>
-    </w:p>
-    <w:p>
-      <w:pPr>
-        <w:rPr>
-          <w:rFonts w:ascii="Google Sans" w:eastAsia="Google Sans" w:hAnsi="Google Sans" w:cs="Google Sans"/>
-        </w:rPr>
-      </w:pPr>
-      <w:r>
-        <w:rPr>
-          <w:rFonts w:ascii="Google Sans" w:eastAsia="Google Sans" w:hAnsi="Google Sans" w:cs="Google Sans"/>
-        </w:rPr>
-        <w:t xml:space="preserve">Many of the listed files and directories currently have incorrect permissions. For example, files </w:t>
-      </w:r>
-      <w:proofErr w:type="gramStart"/>
-      <w:r>
-        <w:rPr>
-          <w:rFonts w:ascii="Google Sans" w:eastAsia="Google Sans" w:hAnsi="Google Sans" w:cs="Google Sans"/>
-        </w:rPr>
-        <w:t>like .</w:t>
-      </w:r>
-      <w:proofErr w:type="gramEnd"/>
-      <w:r>
-        <w:rPr>
-          <w:rFonts w:ascii="Google Sans" w:eastAsia="Google Sans" w:hAnsi="Google Sans" w:cs="Google Sans"/>
-        </w:rPr>
-        <w:t>project_x.txt still allow Group users to write to the file but this should not be allowed as it is a</w:t>
+        <w:t xml:space="preserve"> file has the permission string “-rw-rw-rw-“ meaning that it is a file (and not a directory) and each permission group has “rw-“ permissions, which allows each group to read, write, but not execute the file. </w:t>
+      </w:r>
+    </w:p>
+    <w:p>
+      <w:pPr>
+        <w:rPr>
+          <w:rFonts w:ascii="Google Sans" w:eastAsia="Google Sans" w:hAnsi="Google Sans" w:cs="Google Sans"/>
+        </w:rPr>
+      </w:pPr>
+    </w:p>
+    <w:p>
+      <w:pPr>
+        <w:rPr>
+          <w:rFonts w:ascii="Google Sans" w:eastAsia="Google Sans" w:hAnsi="Google Sans" w:cs="Google Sans"/>
+        </w:rPr>
+      </w:pPr>
+      <w:r>
+        <w:rPr>
+          <w:rFonts w:ascii="Google Sans" w:eastAsia="Google Sans" w:hAnsi="Google Sans" w:cs="Google Sans"/>
+        </w:rPr>
+        <w:t>Many of the listed files and directories currently have incorrect permissions. For example, files like .project_x.txt still allow Group users to write to the file but this should not be allowed as it is a</w:t>
       </w:r>
       <w:r>
         <w:rPr>
@@ -436,61 +369,26 @@
           <w:color w:val="4F81BD" w:themeColor="accent1"/>
         </w:rPr>
         <w:lastRenderedPageBreak/>
-        <w:t xml:space="preserve">Change file </w:t>
-      </w:r>
-      <w:proofErr w:type="gramStart"/>
-      <w:r>
-        <w:rPr>
-          <w:rFonts w:ascii="Google Sans" w:eastAsia="Google Sans" w:hAnsi="Google Sans" w:cs="Google Sans"/>
-          <w:color w:val="4F81BD" w:themeColor="accent1"/>
-        </w:rPr>
-        <w:t>permissions</w:t>
-      </w:r>
-      <w:proofErr w:type="gramEnd"/>
-    </w:p>
-    <w:p>
-      <w:pPr>
-        <w:rPr>
-          <w:rFonts w:ascii="Google Sans" w:eastAsia="Google Sans" w:hAnsi="Google Sans" w:cs="Google Sans"/>
-        </w:rPr>
-      </w:pPr>
-      <w:r>
-        <w:rPr>
-          <w:rFonts w:ascii="Google Sans" w:eastAsia="Google Sans" w:hAnsi="Google Sans" w:cs="Google Sans"/>
-        </w:rPr>
-        <w:t xml:space="preserve">The organization does not allow the </w:t>
-      </w:r>
-      <w:proofErr w:type="gramStart"/>
-      <w:r>
-        <w:rPr>
-          <w:rFonts w:ascii="Google Sans" w:eastAsia="Google Sans" w:hAnsi="Google Sans" w:cs="Google Sans"/>
-        </w:rPr>
-        <w:t>Other</w:t>
-      </w:r>
-      <w:proofErr w:type="gramEnd"/>
-      <w:r>
-        <w:rPr>
-          <w:rFonts w:ascii="Google Sans" w:eastAsia="Google Sans" w:hAnsi="Google Sans" w:cs="Google Sans"/>
-        </w:rPr>
-        <w:t xml:space="preserve"> permission group to have write access to any files. </w:t>
-      </w:r>
-      <w:r>
-        <w:rPr>
-          <w:rFonts w:ascii="Google Sans" w:eastAsia="Google Sans" w:hAnsi="Google Sans" w:cs="Google Sans"/>
-        </w:rPr>
-        <w:t xml:space="preserve">As we </w:t>
-      </w:r>
-      <w:r>
-        <w:rPr>
-          <w:rFonts w:ascii="Google Sans" w:eastAsia="Google Sans" w:hAnsi="Google Sans" w:cs="Google Sans"/>
-        </w:rPr>
-        <w:t>can see</w:t>
-      </w:r>
-      <w:r>
-        <w:rPr>
-          <w:rFonts w:ascii="Google Sans" w:eastAsia="Google Sans" w:hAnsi="Google Sans" w:cs="Google Sans"/>
-        </w:rPr>
-        <w:t xml:space="preserve"> from the permission strings, the file </w:t>
+        <w:t>Change file permissions</w:t>
+      </w:r>
+    </w:p>
+    <w:p>
+      <w:pPr>
+        <w:rPr>
+          <w:rFonts w:ascii="Google Sans" w:eastAsia="Google Sans" w:hAnsi="Google Sans" w:cs="Google Sans"/>
+        </w:rPr>
+      </w:pPr>
+      <w:r>
+        <w:rPr>
+          <w:rFonts w:ascii="Google Sans" w:eastAsia="Google Sans" w:hAnsi="Google Sans" w:cs="Google Sans"/>
+        </w:rPr>
+        <w:t xml:space="preserve">The organization does not allow the Other permission group to have write access to any files. </w:t>
+      </w:r>
+      <w:r>
+        <w:rPr>
+          <w:rFonts w:ascii="Google Sans" w:eastAsia="Google Sans" w:hAnsi="Google Sans" w:cs="Google Sans"/>
+        </w:rPr>
+        <w:t xml:space="preserve">As we can see from the permission strings, the file </w:t>
       </w:r>
       <w:r>
         <w:rPr>
@@ -504,21 +402,7 @@
         <w:rPr>
           <w:rFonts w:ascii="Google Sans" w:eastAsia="Google Sans" w:hAnsi="Google Sans" w:cs="Google Sans"/>
         </w:rPr>
-        <w:t xml:space="preserve">still has write access for the </w:t>
-      </w:r>
-      <w:proofErr w:type="gramStart"/>
-      <w:r>
-        <w:rPr>
-          <w:rFonts w:ascii="Google Sans" w:eastAsia="Google Sans" w:hAnsi="Google Sans" w:cs="Google Sans"/>
-        </w:rPr>
-        <w:t>Other</w:t>
-      </w:r>
-      <w:proofErr w:type="gramEnd"/>
-      <w:r>
-        <w:rPr>
-          <w:rFonts w:ascii="Google Sans" w:eastAsia="Google Sans" w:hAnsi="Google Sans" w:cs="Google Sans"/>
-        </w:rPr>
-        <w:t xml:space="preserve"> group</w:t>
+        <w:t>still has write access for the Other group</w:t>
       </w:r>
       <w:r>
         <w:rPr>
@@ -544,21 +428,7 @@
         <w:rPr>
           <w:rFonts w:ascii="Google Sans" w:eastAsia="Google Sans" w:hAnsi="Google Sans" w:cs="Google Sans"/>
         </w:rPr>
-        <w:t xml:space="preserve">I removed write access for the </w:t>
-      </w:r>
-      <w:proofErr w:type="gramStart"/>
-      <w:r>
-        <w:rPr>
-          <w:rFonts w:ascii="Google Sans" w:eastAsia="Google Sans" w:hAnsi="Google Sans" w:cs="Google Sans"/>
-        </w:rPr>
-        <w:t>Other</w:t>
-      </w:r>
-      <w:proofErr w:type="gramEnd"/>
-      <w:r>
-        <w:rPr>
-          <w:rFonts w:ascii="Google Sans" w:eastAsia="Google Sans" w:hAnsi="Google Sans" w:cs="Google Sans"/>
-        </w:rPr>
-        <w:t xml:space="preserve"> group on the file using</w:t>
+        <w:t>I removed write access for the Other group on the file using</w:t>
       </w:r>
       <w:r>
         <w:rPr>
@@ -572,7 +442,6 @@
         </w:rPr>
         <w:t xml:space="preserve"> </w:t>
       </w:r>
-      <w:proofErr w:type="spellStart"/>
       <w:r>
         <w:rPr>
           <w:rFonts w:ascii="Google Sans" w:eastAsia="Google Sans" w:hAnsi="Google Sans" w:cs="Google Sans"/>
@@ -581,7 +450,6 @@
         </w:rPr>
         <w:t>chmod</w:t>
       </w:r>
-      <w:proofErr w:type="spellEnd"/>
       <w:r>
         <w:rPr>
           <w:rFonts w:ascii="Google Sans" w:eastAsia="Google Sans" w:hAnsi="Google Sans" w:cs="Google Sans"/>
@@ -612,6 +480,7 @@
       <w:r>
         <w:rPr>
           <w:rFonts w:ascii="Google Sans" w:eastAsia="Google Sans" w:hAnsi="Google Sans" w:cs="Google Sans"/>
+          <w:noProof/>
         </w:rPr>
         <w:drawing>
           <wp:inline distT="0" distB="0" distL="0" distR="0" wp14:anchorId="7032EDCE" wp14:editId="6CD9E1DB">
@@ -687,21 +556,7 @@
         <w:rPr>
           <w:rFonts w:ascii="Google Sans" w:eastAsia="Google Sans" w:hAnsi="Google Sans" w:cs="Google Sans"/>
         </w:rPr>
-        <w:t xml:space="preserve">now only allows users in the </w:t>
-      </w:r>
-      <w:proofErr w:type="gramStart"/>
-      <w:r>
-        <w:rPr>
-          <w:rFonts w:ascii="Google Sans" w:eastAsia="Google Sans" w:hAnsi="Google Sans" w:cs="Google Sans"/>
-        </w:rPr>
-        <w:t>Other</w:t>
-      </w:r>
-      <w:proofErr w:type="gramEnd"/>
-      <w:r>
-        <w:rPr>
-          <w:rFonts w:ascii="Google Sans" w:eastAsia="Google Sans" w:hAnsi="Google Sans" w:cs="Google Sans"/>
-        </w:rPr>
-        <w:t xml:space="preserve"> group to read the file</w:t>
+        <w:t>now only allows users in the Other group to read the file</w:t>
       </w:r>
       <w:r>
         <w:rPr>
@@ -719,6 +574,7 @@
       <w:r>
         <w:rPr>
           <w:rFonts w:ascii="Google Sans" w:eastAsia="Google Sans" w:hAnsi="Google Sans" w:cs="Google Sans"/>
+          <w:noProof/>
         </w:rPr>
         <w:drawing>
           <wp:inline distT="0" distB="0" distL="0" distR="0" wp14:anchorId="0338BCAB" wp14:editId="3923FFF3">
@@ -771,36 +627,20 @@
           <w:rFonts w:ascii="Google Sans" w:eastAsia="Google Sans" w:hAnsi="Google Sans" w:cs="Google Sans"/>
           <w:color w:val="4F81BD" w:themeColor="accent1"/>
         </w:rPr>
-        <w:t xml:space="preserve">Change file permissions on a hidden </w:t>
-      </w:r>
-      <w:proofErr w:type="gramStart"/>
-      <w:r>
-        <w:rPr>
-          <w:rFonts w:ascii="Google Sans" w:eastAsia="Google Sans" w:hAnsi="Google Sans" w:cs="Google Sans"/>
-          <w:color w:val="4F81BD" w:themeColor="accent1"/>
-        </w:rPr>
-        <w:t>file</w:t>
-      </w:r>
-      <w:proofErr w:type="gramEnd"/>
-    </w:p>
-    <w:p>
-      <w:pPr>
-        <w:rPr>
-          <w:rFonts w:ascii="Google Sans" w:eastAsia="Google Sans" w:hAnsi="Google Sans" w:cs="Google Sans"/>
-        </w:rPr>
-      </w:pPr>
-      <w:r>
-        <w:rPr>
-          <w:rFonts w:ascii="Google Sans" w:eastAsia="Google Sans" w:hAnsi="Google Sans" w:cs="Google Sans"/>
-        </w:rPr>
-        <w:t xml:space="preserve">As mentioned earlier, </w:t>
-      </w:r>
-      <w:proofErr w:type="gramStart"/>
-      <w:r>
-        <w:rPr>
-          <w:rFonts w:ascii="Google Sans" w:eastAsia="Google Sans" w:hAnsi="Google Sans" w:cs="Google Sans"/>
-        </w:rPr>
-        <w:t xml:space="preserve">the </w:t>
+        <w:t>Change file permissions on a hidden file</w:t>
+      </w:r>
+    </w:p>
+    <w:p>
+      <w:pPr>
+        <w:rPr>
+          <w:rFonts w:ascii="Google Sans" w:eastAsia="Google Sans" w:hAnsi="Google Sans" w:cs="Google Sans"/>
+        </w:rPr>
+      </w:pPr>
+      <w:r>
+        <w:rPr>
+          <w:rFonts w:ascii="Google Sans" w:eastAsia="Google Sans" w:hAnsi="Google Sans" w:cs="Google Sans"/>
+        </w:rPr>
+        <w:t xml:space="preserve">As mentioned earlier, the </w:t>
       </w:r>
       <w:r>
         <w:rPr>
@@ -808,23 +648,14 @@
           <w:i/>
           <w:iCs/>
         </w:rPr>
-        <w:t>.</w:t>
-      </w:r>
-      <w:proofErr w:type="gramEnd"/>
+        <w:t>.project_x.txt</w:t>
+      </w:r>
       <w:r>
         <w:rPr>
           <w:rFonts w:ascii="Google Sans" w:eastAsia="Google Sans" w:hAnsi="Google Sans" w:cs="Google Sans"/>
           <w:i/>
           <w:iCs/>
         </w:rPr>
-        <w:t>project_x.txt</w:t>
-      </w:r>
-      <w:r>
-        <w:rPr>
-          <w:rFonts w:ascii="Google Sans" w:eastAsia="Google Sans" w:hAnsi="Google Sans" w:cs="Google Sans"/>
-          <w:i/>
-          <w:iCs/>
-        </w:rPr>
         <w:t xml:space="preserve"> </w:t>
       </w:r>
       <w:r>
@@ -881,6 +712,7 @@
       <w:r>
         <w:rPr>
           <w:rFonts w:ascii="Google Sans" w:eastAsia="Google Sans" w:hAnsi="Google Sans" w:cs="Google Sans"/>
+          <w:noProof/>
         </w:rPr>
         <w:drawing>
           <wp:inline distT="0" distB="0" distL="0" distR="0" wp14:anchorId="4DDD4741" wp14:editId="4239C71C">
@@ -948,6 +780,7 @@
       <w:r>
         <w:rPr>
           <w:rFonts w:ascii="Google Sans" w:eastAsia="Google Sans" w:hAnsi="Google Sans" w:cs="Google Sans"/>
+          <w:noProof/>
         </w:rPr>
         <w:drawing>
           <wp:inline distT="0" distB="0" distL="0" distR="0" wp14:anchorId="76CD6EAA" wp14:editId="52238D68">
@@ -1002,17 +835,8 @@
           <w:rFonts w:ascii="Google Sans" w:eastAsia="Google Sans" w:hAnsi="Google Sans" w:cs="Google Sans"/>
           <w:color w:val="4F81BD" w:themeColor="accent1"/>
         </w:rPr>
-        <w:t xml:space="preserve">Change directory </w:t>
-      </w:r>
-      <w:proofErr w:type="gramStart"/>
-      <w:r>
-        <w:rPr>
-          <w:rFonts w:ascii="Google Sans" w:eastAsia="Google Sans" w:hAnsi="Google Sans" w:cs="Google Sans"/>
-          <w:color w:val="4F81BD" w:themeColor="accent1"/>
-        </w:rPr>
-        <w:t>permissions</w:t>
-      </w:r>
-      <w:proofErr w:type="gramEnd"/>
+        <w:t>Change directory permissions</w:t>
+      </w:r>
     </w:p>
     <w:p>
       <w:pPr>
@@ -1030,7 +854,19 @@
         <w:rPr>
           <w:rFonts w:ascii="Google Sans" w:eastAsia="Google Sans" w:hAnsi="Google Sans" w:cs="Google Sans"/>
         </w:rPr>
-        <w:t xml:space="preserve">inally, I modify the access permissions of any directories as they only belong to the User, no other permission groups should have permissions with the directories. </w:t>
+        <w:t>inally, I modif</w:t>
+      </w:r>
+      <w:r>
+        <w:rPr>
+          <w:rFonts w:ascii="Google Sans" w:eastAsia="Google Sans" w:hAnsi="Google Sans" w:cs="Google Sans"/>
+        </w:rPr>
+        <w:t>ied</w:t>
+      </w:r>
+      <w:r>
+        <w:rPr>
+          <w:rFonts w:ascii="Google Sans" w:eastAsia="Google Sans" w:hAnsi="Google Sans" w:cs="Google Sans"/>
+        </w:rPr>
+        <w:t xml:space="preserve"> the access permissions of any directories as they only belong to the User, no other permission groups should have permissions with the directories. </w:t>
       </w:r>
     </w:p>
     <w:p>
@@ -1052,7 +888,6 @@
         </w:rPr>
         <w:t xml:space="preserve">Using </w:t>
       </w:r>
-      <w:proofErr w:type="spellStart"/>
       <w:r>
         <w:rPr>
           <w:rFonts w:ascii="Google Sans" w:eastAsia="Google Sans" w:hAnsi="Google Sans" w:cs="Google Sans"/>
@@ -1061,12 +896,23 @@
         </w:rPr>
         <w:t>chmod</w:t>
       </w:r>
-      <w:proofErr w:type="spellEnd"/>
-      <w:r>
-        <w:rPr>
-          <w:rFonts w:ascii="Google Sans" w:eastAsia="Google Sans" w:hAnsi="Google Sans" w:cs="Google Sans"/>
-        </w:rPr>
-        <w:t xml:space="preserve">, I update the permissions of the </w:t>
+      <w:r>
+        <w:rPr>
+          <w:rFonts w:ascii="Google Sans" w:eastAsia="Google Sans" w:hAnsi="Google Sans" w:cs="Google Sans"/>
+        </w:rPr>
+        <w:t>, I update</w:t>
+      </w:r>
+      <w:r>
+        <w:rPr>
+          <w:rFonts w:ascii="Google Sans" w:eastAsia="Google Sans" w:hAnsi="Google Sans" w:cs="Google Sans"/>
+        </w:rPr>
+        <w:t>d</w:t>
+      </w:r>
+      <w:r>
+        <w:rPr>
+          <w:rFonts w:ascii="Google Sans" w:eastAsia="Google Sans" w:hAnsi="Google Sans" w:cs="Google Sans"/>
+        </w:rPr>
+        <w:t xml:space="preserve"> the permissions of the </w:t>
       </w:r>
       <w:r>
         <w:rPr>
@@ -1092,6 +938,7 @@
       <w:r>
         <w:rPr>
           <w:rFonts w:ascii="Google Sans" w:eastAsia="Google Sans" w:hAnsi="Google Sans" w:cs="Google Sans"/>
+          <w:noProof/>
         </w:rPr>
         <w:drawing>
           <wp:inline distT="0" distB="0" distL="0" distR="0" wp14:anchorId="573D7B63" wp14:editId="6CB36000">
@@ -1177,6 +1024,7 @@
       <w:r>
         <w:rPr>
           <w:rFonts w:ascii="Google Sans" w:eastAsia="Google Sans" w:hAnsi="Google Sans" w:cs="Google Sans"/>
+          <w:noProof/>
         </w:rPr>
         <w:drawing>
           <wp:inline distT="0" distB="0" distL="0" distR="0" wp14:anchorId="0F22CF76" wp14:editId="457D9784">
@@ -1230,59 +1078,51 @@
           <w:rFonts w:ascii="Google Sans" w:eastAsia="Google Sans" w:hAnsi="Google Sans" w:cs="Google Sans"/>
           <w:color w:val="4F81BD" w:themeColor="accent1"/>
         </w:rPr>
+        <w:t>Summary</w:t>
+      </w:r>
+    </w:p>
+    <w:p>
+      <w:pPr>
+        <w:rPr>
+          <w:rFonts w:ascii="Google Sans" w:eastAsia="Google Sans" w:hAnsi="Google Sans" w:cs="Google Sans"/>
+        </w:rPr>
+      </w:pPr>
+      <w:r>
+        <w:rPr>
+          <w:rFonts w:ascii="Google Sans" w:eastAsia="Google Sans" w:hAnsi="Google Sans" w:cs="Google Sans"/>
+        </w:rPr>
+        <w:t xml:space="preserve">File and directory access permissions are very important to manage as a cybersecurity analyst and in this </w:t>
+      </w:r>
+      <w:r>
+        <w:rPr>
+          <w:rFonts w:ascii="Google Sans" w:eastAsia="Google Sans" w:hAnsi="Google Sans" w:cs="Google Sans"/>
+        </w:rPr>
+        <w:t>project,</w:t>
+      </w:r>
+      <w:r>
+        <w:rPr>
+          <w:rFonts w:ascii="Google Sans" w:eastAsia="Google Sans" w:hAnsi="Google Sans" w:cs="Google Sans"/>
+        </w:rPr>
+        <w:t xml:space="preserve"> I used Bash commands to ensure the organization’s filesystem has the correct access permissions.</w:t>
+      </w:r>
+      <w:r>
+        <w:rPr>
+          <w:rFonts w:ascii="Google Sans" w:eastAsia="Google Sans" w:hAnsi="Google Sans" w:cs="Google Sans"/>
+        </w:rPr>
+        <w:t xml:space="preserve"> Many files had more permissions than they needed, which violates the principle of least </w:t>
+      </w:r>
+      <w:r>
+        <w:rPr>
+          <w:rFonts w:ascii="Google Sans" w:eastAsia="Google Sans" w:hAnsi="Google Sans" w:cs="Google Sans"/>
+        </w:rPr>
         <w:lastRenderedPageBreak/>
-        <w:t>Summary</w:t>
-      </w:r>
-    </w:p>
-    <w:p>
-      <w:pPr>
-        <w:rPr>
-          <w:rFonts w:ascii="Google Sans" w:eastAsia="Google Sans" w:hAnsi="Google Sans" w:cs="Google Sans"/>
-        </w:rPr>
-      </w:pPr>
-      <w:r>
-        <w:rPr>
-          <w:rFonts w:ascii="Google Sans" w:eastAsia="Google Sans" w:hAnsi="Google Sans" w:cs="Google Sans"/>
-        </w:rPr>
-        <w:t xml:space="preserve">File and directory access permissions are very important to manage as a cybersecurity analyst and in this </w:t>
-      </w:r>
-      <w:r>
-        <w:rPr>
-          <w:rFonts w:ascii="Google Sans" w:eastAsia="Google Sans" w:hAnsi="Google Sans" w:cs="Google Sans"/>
-        </w:rPr>
-        <w:t>project,</w:t>
-      </w:r>
-      <w:r>
-        <w:rPr>
-          <w:rFonts w:ascii="Google Sans" w:eastAsia="Google Sans" w:hAnsi="Google Sans" w:cs="Google Sans"/>
-        </w:rPr>
-        <w:t xml:space="preserve"> I used Bash commands to ensure the organization’s filesystem has the correct access permissions.</w:t>
-      </w:r>
-      <w:r>
-        <w:rPr>
-          <w:rFonts w:ascii="Google Sans" w:eastAsia="Google Sans" w:hAnsi="Google Sans" w:cs="Google Sans"/>
-        </w:rPr>
-        <w:t xml:space="preserve"> Many files had more permissions than they needed, which violates the principle of least privilege, and this can be a serious security concern as sensitive information could potentially be leaked to unwanted parties. </w:t>
-      </w:r>
-      <w:r>
-        <w:rPr>
-          <w:rFonts w:ascii="Google Sans" w:eastAsia="Google Sans" w:hAnsi="Google Sans" w:cs="Google Sans"/>
-        </w:rPr>
-        <w:t xml:space="preserve">Bash commands such as ls and </w:t>
-      </w:r>
-      <w:proofErr w:type="spellStart"/>
-      <w:r>
-        <w:rPr>
-          <w:rFonts w:ascii="Google Sans" w:eastAsia="Google Sans" w:hAnsi="Google Sans" w:cs="Google Sans"/>
-        </w:rPr>
-        <w:t>chmod</w:t>
-      </w:r>
-      <w:proofErr w:type="spellEnd"/>
-      <w:r>
-        <w:rPr>
-          <w:rFonts w:ascii="Google Sans" w:eastAsia="Google Sans" w:hAnsi="Google Sans" w:cs="Google Sans"/>
-        </w:rPr>
-        <w:t xml:space="preserve"> helped me view and modify access permissions by permission groups so that each user has the correct permission</w:t>
+        <w:t xml:space="preserve">privilege, and this can be a serious security concern as sensitive information could potentially be leaked to unwanted parties. </w:t>
+      </w:r>
+      <w:r>
+        <w:rPr>
+          <w:rFonts w:ascii="Google Sans" w:eastAsia="Google Sans" w:hAnsi="Google Sans" w:cs="Google Sans"/>
+        </w:rPr>
+        <w:t>Bash commands such as ls and chmod helped me view and modify access permissions by permission groups so that each user has the correct permission</w:t>
       </w:r>
       <w:r>
         <w:rPr>

</xml_diff>